<commit_message>
Actualiación de visualizaciones e informe de trabajos
</commit_message>
<xml_diff>
--- a/Google Drive/04-Sprint 2/Informe de Visualización Vers 1.docx
+++ b/Google Drive/04-Sprint 2/Informe de Visualización Vers 1.docx
@@ -88,12 +88,12 @@
           <wp:inline distB="114300" distT="114300" distL="114300" distR="114300">
             <wp:extent cx="5399730" cy="3060700"/>
             <wp:effectExtent b="0" l="0" r="0" t="0"/>
-            <wp:docPr id="5" name="image5.png"/>
+            <wp:docPr id="5" name="image4.png"/>
             <a:graphic>
               <a:graphicData uri="http://schemas.openxmlformats.org/drawingml/2006/picture">
                 <pic:pic>
                   <pic:nvPicPr>
-                    <pic:cNvPr id="0" name="image5.png"/>
+                    <pic:cNvPr id="0" name="image4.png"/>
                     <pic:cNvPicPr preferRelativeResize="0"/>
                   </pic:nvPicPr>
                   <pic:blipFill>
@@ -458,12 +458,12 @@
           <wp:inline distB="114300" distT="114300" distL="114300" distR="114300">
             <wp:extent cx="5731200" cy="3238500"/>
             <wp:effectExtent b="0" l="0" r="0" t="0"/>
-            <wp:docPr id="4" name="image7.png"/>
+            <wp:docPr id="4" name="image5.png"/>
             <a:graphic>
               <a:graphicData uri="http://schemas.openxmlformats.org/drawingml/2006/picture">
                 <pic:pic>
                   <pic:nvPicPr>
-                    <pic:cNvPr id="0" name="image7.png"/>
+                    <pic:cNvPr id="0" name="image5.png"/>
                     <pic:cNvPicPr preferRelativeResize="0"/>
                   </pic:nvPicPr>
                   <pic:blipFill>
@@ -1893,12 +1893,12 @@
           <wp:inline distB="114300" distT="114300" distL="114300" distR="114300">
             <wp:extent cx="5399730" cy="3035300"/>
             <wp:effectExtent b="0" l="0" r="0" t="0"/>
-            <wp:docPr id="2" name="image1.png"/>
+            <wp:docPr id="2" name="image2.png"/>
             <a:graphic>
               <a:graphicData uri="http://schemas.openxmlformats.org/drawingml/2006/picture">
                 <pic:pic>
                   <pic:nvPicPr>
-                    <pic:cNvPr id="0" name="image1.png"/>
+                    <pic:cNvPr id="0" name="image2.png"/>
                     <pic:cNvPicPr preferRelativeResize="0"/>
                   </pic:nvPicPr>
                   <pic:blipFill>
@@ -2594,12 +2594,12 @@
           <wp:inline distB="114300" distT="114300" distL="114300" distR="114300">
             <wp:extent cx="5399730" cy="3060700"/>
             <wp:effectExtent b="0" l="0" r="0" t="0"/>
-            <wp:docPr id="6" name="image4.png"/>
+            <wp:docPr id="6" name="image6.png"/>
             <a:graphic>
               <a:graphicData uri="http://schemas.openxmlformats.org/drawingml/2006/picture">
                 <pic:pic>
                   <pic:nvPicPr>
-                    <pic:cNvPr id="0" name="image4.png"/>
+                    <pic:cNvPr id="0" name="image6.png"/>
                     <pic:cNvPicPr preferRelativeResize="0"/>
                   </pic:nvPicPr>
                   <pic:blipFill>
@@ -3268,12 +3268,12 @@
           <wp:inline distB="114300" distT="114300" distL="114300" distR="114300">
             <wp:extent cx="5399730" cy="3073400"/>
             <wp:effectExtent b="0" l="0" r="0" t="0"/>
-            <wp:docPr id="1" name="image6.png"/>
+            <wp:docPr id="1" name="image1.png"/>
             <a:graphic>
               <a:graphicData uri="http://schemas.openxmlformats.org/drawingml/2006/picture">
                 <pic:pic>
                   <pic:nvPicPr>
-                    <pic:cNvPr id="0" name="image6.png"/>
+                    <pic:cNvPr id="0" name="image1.png"/>
                     <pic:cNvPicPr preferRelativeResize="0"/>
                   </pic:nvPicPr>
                   <pic:blipFill>
@@ -3906,12 +3906,12 @@
           <wp:inline distB="114300" distT="114300" distL="114300" distR="114300">
             <wp:extent cx="5399730" cy="3048000"/>
             <wp:effectExtent b="0" l="0" r="0" t="0"/>
-            <wp:docPr id="7" name="image2.png"/>
+            <wp:docPr id="7" name="image7.png"/>
             <a:graphic>
               <a:graphicData uri="http://schemas.openxmlformats.org/drawingml/2006/picture">
                 <pic:pic>
                   <pic:nvPicPr>
-                    <pic:cNvPr id="0" name="image2.png"/>
+                    <pic:cNvPr id="0" name="image7.png"/>
                     <pic:cNvPicPr preferRelativeResize="0"/>
                   </pic:nvPicPr>
                   <pic:blipFill>
@@ -4635,6 +4635,7 @@
           <w:b w:val="1"/>
           <w:sz w:val="24"/>
           <w:szCs w:val="24"/>
+          <w:highlight w:val="yellow"/>
           <w:rtl w:val="0"/>
         </w:rPr>
         <w:t xml:space="preserve">Aerolíneas Argentinas, Austral Líneas Aéreas y LADE</w:t>
@@ -4849,7 +4850,28 @@
           <w:szCs w:val="24"/>
           <w:rtl w:val="0"/>
         </w:rPr>
-        <w:t xml:space="preserve">, reflejando el efecto de la política de "Cielos Abiertos" en un contexto difícil.</w:t>
+        <w:t xml:space="preserve">, </w:t>
+      </w:r>
+      <w:r>
+        <w:rPr>
+          <w:rFonts w:ascii="Aptos" w:cs="Aptos" w:eastAsia="Aptos" w:hAnsi="Aptos"/>
+          <w:sz w:val="24"/>
+          <w:szCs w:val="24"/>
+          <w:shd w:fill="ff9900" w:val="clear"/>
+          <w:rtl w:val="0"/>
+        </w:rPr>
+        <w:t xml:space="preserve">reflejando el efecto de la política de "Cielos Abiertos" en un contexto difícil. </w:t>
+      </w:r>
+      <w:r>
+        <w:rPr>
+          <w:rFonts w:ascii="Aptos" w:cs="Aptos" w:eastAsia="Aptos" w:hAnsi="Aptos"/>
+          <w:b w:val="1"/>
+          <w:sz w:val="24"/>
+          <w:szCs w:val="24"/>
+          <w:shd w:fill="ff9900" w:val="clear"/>
+          <w:rtl w:val="0"/>
+        </w:rPr>
+        <w:t xml:space="preserve">mmm</w:t>
       </w:r>
     </w:p>
     <w:p>
@@ -4950,7 +4972,7 @@
           <w:ilvl w:val="1"/>
           <w:numId w:val="8"/>
         </w:numPr>
-        <w:spacing w:after="0" w:afterAutospacing="0" w:before="0" w:beforeAutospacing="0" w:line="278.00000000000006" w:lineRule="auto"/>
+        <w:spacing w:after="240" w:before="0" w:beforeAutospacing="0" w:line="278.00000000000006" w:lineRule="auto"/>
         <w:ind w:left="1440" w:hanging="360"/>
         <w:jc w:val="both"/>
         <w:rPr>
@@ -5014,7 +5036,28 @@
           <w:szCs w:val="24"/>
           <w:rtl w:val="0"/>
         </w:rPr>
-        <w:t xml:space="preserve">. Aerolíneas activas: </w:t>
+        <w:t xml:space="preserve">. </w:t>
+      </w:r>
+    </w:p>
+    <w:p>
+      <w:pPr>
+        <w:spacing w:after="240" w:before="240" w:line="278.00000000000006" w:lineRule="auto"/>
+        <w:ind w:left="1440" w:firstLine="0"/>
+        <w:jc w:val="both"/>
+        <w:rPr>
+          <w:rFonts w:ascii="Aptos" w:cs="Aptos" w:eastAsia="Aptos" w:hAnsi="Aptos"/>
+          <w:sz w:val="24"/>
+          <w:szCs w:val="24"/>
+        </w:rPr>
+      </w:pPr>
+      <w:r>
+        <w:rPr>
+          <w:rFonts w:ascii="Aptos" w:cs="Aptos" w:eastAsia="Aptos" w:hAnsi="Aptos"/>
+          <w:sz w:val="24"/>
+          <w:szCs w:val="24"/>
+          <w:rtl w:val="0"/>
+        </w:rPr>
+        <w:t xml:space="preserve">Aerolíneas activas: </w:t>
       </w:r>
       <w:r>
         <w:rPr>
@@ -5042,7 +5085,7 @@
           <w:ilvl w:val="1"/>
           <w:numId w:val="8"/>
         </w:numPr>
-        <w:spacing w:after="0" w:afterAutospacing="0" w:before="0" w:beforeAutospacing="0" w:line="278.00000000000006" w:lineRule="auto"/>
+        <w:spacing w:after="0" w:afterAutospacing="0" w:before="240" w:line="278.00000000000006" w:lineRule="auto"/>
         <w:ind w:left="1440" w:hanging="360"/>
         <w:jc w:val="both"/>
         <w:rPr>
@@ -5306,7 +5349,84 @@
           <w:szCs w:val="24"/>
           <w:rtl w:val="0"/>
         </w:rPr>
-        <w:t xml:space="preserve">: La política de "Cielos Abiertos" permitió la operación de JetSmart en 2020, aunque solo de manera temporal. Austral dejó de figurar en la base de datos después de 2020, mientras que Fuerzas Armadas Nacionales aparece únicamente en 2023, expandiendo temporalmente la capacidad operativa.</w:t>
+        <w:t xml:space="preserve">:</w:t>
+      </w:r>
+      <w:r>
+        <w:rPr>
+          <w:rFonts w:ascii="Aptos" w:cs="Aptos" w:eastAsia="Aptos" w:hAnsi="Aptos"/>
+          <w:sz w:val="24"/>
+          <w:szCs w:val="24"/>
+          <w:highlight w:val="yellow"/>
+          <w:rtl w:val="0"/>
+        </w:rPr>
+        <w:t xml:space="preserve"> </w:t>
+      </w:r>
+      <w:r>
+        <w:rPr>
+          <w:rFonts w:ascii="Aptos" w:cs="Aptos" w:eastAsia="Aptos" w:hAnsi="Aptos"/>
+          <w:sz w:val="24"/>
+          <w:szCs w:val="24"/>
+          <w:highlight w:val="yellow"/>
+          <w:rtl w:val="0"/>
+        </w:rPr>
+        <w:t xml:space="preserve">La política de "Cielos Abiertos" permitió la operación de JetSmart en 2020</w:t>
+      </w:r>
+      <w:r>
+        <w:rPr>
+          <w:rFonts w:ascii="Aptos" w:cs="Aptos" w:eastAsia="Aptos" w:hAnsi="Aptos"/>
+          <w:sz w:val="24"/>
+          <w:szCs w:val="24"/>
+          <w:highlight w:val="yellow"/>
+          <w:rtl w:val="0"/>
+        </w:rPr>
+        <w:t xml:space="preserve">,</w:t>
+      </w:r>
+      <w:r>
+        <w:rPr>
+          <w:rFonts w:ascii="Aptos" w:cs="Aptos" w:eastAsia="Aptos" w:hAnsi="Aptos"/>
+          <w:sz w:val="24"/>
+          <w:szCs w:val="24"/>
+          <w:rtl w:val="0"/>
+        </w:rPr>
+        <w:t xml:space="preserve"> aunque solo de manera temporal. </w:t>
+      </w:r>
+      <w:r>
+        <w:rPr>
+          <w:rFonts w:ascii="Aptos" w:cs="Aptos" w:eastAsia="Aptos" w:hAnsi="Aptos"/>
+          <w:b w:val="1"/>
+          <w:sz w:val="24"/>
+          <w:szCs w:val="24"/>
+          <w:rtl w:val="0"/>
+        </w:rPr>
+        <w:t xml:space="preserve">Austral dejó de figurar en la base de datos después de 2020, </w:t>
+      </w:r>
+      <w:r>
+        <w:rPr>
+          <w:rFonts w:ascii="Aptos" w:cs="Aptos" w:eastAsia="Aptos" w:hAnsi="Aptos"/>
+          <w:sz w:val="24"/>
+          <w:szCs w:val="24"/>
+          <w:rtl w:val="0"/>
+        </w:rPr>
+        <w:t xml:space="preserve">mientras </w:t>
+      </w:r>
+      <w:r>
+        <w:rPr>
+          <w:rFonts w:ascii="Aptos" w:cs="Aptos" w:eastAsia="Aptos" w:hAnsi="Aptos"/>
+          <w:sz w:val="24"/>
+          <w:szCs w:val="24"/>
+          <w:u w:val="single"/>
+          <w:rtl w:val="0"/>
+        </w:rPr>
+        <w:t xml:space="preserve">que Fuerzas Armadas Nacionales aparece únicamente en 2023</w:t>
+      </w:r>
+      <w:r>
+        <w:rPr>
+          <w:rFonts w:ascii="Aptos" w:cs="Aptos" w:eastAsia="Aptos" w:hAnsi="Aptos"/>
+          <w:sz w:val="24"/>
+          <w:szCs w:val="24"/>
+          <w:rtl w:val="0"/>
+        </w:rPr>
+        <w:t xml:space="preserve">, expandiendo temporalmente la capacidad operativa.</w:t>
       </w:r>
     </w:p>
     <w:p>

</xml_diff>

<commit_message>
Inicio de Sprint 3, Actualizaciones de archivos
</commit_message>
<xml_diff>
--- a/Google Drive/04-Sprint 2/Informe de Visualización Vers 1.docx
+++ b/Google Drive/04-Sprint 2/Informe de Visualización Vers 1.docx
@@ -88,12 +88,12 @@
           <wp:inline distB="114300" distT="114300" distL="114300" distR="114300">
             <wp:extent cx="5399730" cy="3060700"/>
             <wp:effectExtent b="0" l="0" r="0" t="0"/>
-            <wp:docPr id="5" name="image4.png"/>
+            <wp:docPr id="5" name="image7.png"/>
             <a:graphic>
               <a:graphicData uri="http://schemas.openxmlformats.org/drawingml/2006/picture">
                 <pic:pic>
                   <pic:nvPicPr>
-                    <pic:cNvPr id="0" name="image4.png"/>
+                    <pic:cNvPr id="0" name="image7.png"/>
                     <pic:cNvPicPr preferRelativeResize="0"/>
                   </pic:nvPicPr>
                   <pic:blipFill>
@@ -458,12 +458,12 @@
           <wp:inline distB="114300" distT="114300" distL="114300" distR="114300">
             <wp:extent cx="5731200" cy="3238500"/>
             <wp:effectExtent b="0" l="0" r="0" t="0"/>
-            <wp:docPr id="4" name="image5.png"/>
+            <wp:docPr id="4" name="image6.png"/>
             <a:graphic>
               <a:graphicData uri="http://schemas.openxmlformats.org/drawingml/2006/picture">
                 <pic:pic>
                   <pic:nvPicPr>
-                    <pic:cNvPr id="0" name="image5.png"/>
+                    <pic:cNvPr id="0" name="image6.png"/>
                     <pic:cNvPicPr preferRelativeResize="0"/>
                   </pic:nvPicPr>
                   <pic:blipFill>
@@ -1296,12 +1296,12 @@
           <wp:inline distB="114300" distT="114300" distL="114300" distR="114300">
             <wp:extent cx="5399730" cy="3048000"/>
             <wp:effectExtent b="0" l="0" r="0" t="0"/>
-            <wp:docPr id="3" name="image3.png"/>
+            <wp:docPr id="3" name="image4.png"/>
             <a:graphic>
               <a:graphicData uri="http://schemas.openxmlformats.org/drawingml/2006/picture">
                 <pic:pic>
                   <pic:nvPicPr>
-                    <pic:cNvPr id="0" name="image3.png"/>
+                    <pic:cNvPr id="0" name="image4.png"/>
                     <pic:cNvPicPr preferRelativeResize="0"/>
                   </pic:nvPicPr>
                   <pic:blipFill>
@@ -1893,12 +1893,12 @@
           <wp:inline distB="114300" distT="114300" distL="114300" distR="114300">
             <wp:extent cx="5399730" cy="3035300"/>
             <wp:effectExtent b="0" l="0" r="0" t="0"/>
-            <wp:docPr id="2" name="image2.png"/>
+            <wp:docPr id="2" name="image1.png"/>
             <a:graphic>
               <a:graphicData uri="http://schemas.openxmlformats.org/drawingml/2006/picture">
                 <pic:pic>
                   <pic:nvPicPr>
-                    <pic:cNvPr id="0" name="image2.png"/>
+                    <pic:cNvPr id="0" name="image1.png"/>
                     <pic:cNvPicPr preferRelativeResize="0"/>
                   </pic:nvPicPr>
                   <pic:blipFill>
@@ -2594,12 +2594,12 @@
           <wp:inline distB="114300" distT="114300" distL="114300" distR="114300">
             <wp:extent cx="5399730" cy="3060700"/>
             <wp:effectExtent b="0" l="0" r="0" t="0"/>
-            <wp:docPr id="6" name="image6.png"/>
+            <wp:docPr id="6" name="image3.png"/>
             <a:graphic>
               <a:graphicData uri="http://schemas.openxmlformats.org/drawingml/2006/picture">
                 <pic:pic>
                   <pic:nvPicPr>
-                    <pic:cNvPr id="0" name="image6.png"/>
+                    <pic:cNvPr id="0" name="image3.png"/>
                     <pic:cNvPicPr preferRelativeResize="0"/>
                   </pic:nvPicPr>
                   <pic:blipFill>
@@ -3268,12 +3268,12 @@
           <wp:inline distB="114300" distT="114300" distL="114300" distR="114300">
             <wp:extent cx="5399730" cy="3073400"/>
             <wp:effectExtent b="0" l="0" r="0" t="0"/>
-            <wp:docPr id="1" name="image1.png"/>
+            <wp:docPr id="1" name="image5.png"/>
             <a:graphic>
               <a:graphicData uri="http://schemas.openxmlformats.org/drawingml/2006/picture">
                 <pic:pic>
                   <pic:nvPicPr>
-                    <pic:cNvPr id="0" name="image1.png"/>
+                    <pic:cNvPr id="0" name="image5.png"/>
                     <pic:cNvPicPr preferRelativeResize="0"/>
                   </pic:nvPicPr>
                   <pic:blipFill>
@@ -3906,12 +3906,12 @@
           <wp:inline distB="114300" distT="114300" distL="114300" distR="114300">
             <wp:extent cx="5399730" cy="3048000"/>
             <wp:effectExtent b="0" l="0" r="0" t="0"/>
-            <wp:docPr id="7" name="image7.png"/>
+            <wp:docPr id="7" name="image2.png"/>
             <a:graphic>
               <a:graphicData uri="http://schemas.openxmlformats.org/drawingml/2006/picture">
                 <pic:pic>
                   <pic:nvPicPr>
-                    <pic:cNvPr id="0" name="image7.png"/>
+                    <pic:cNvPr id="0" name="image2.png"/>
                     <pic:cNvPicPr preferRelativeResize="0"/>
                   </pic:nvPicPr>
                   <pic:blipFill>

</xml_diff>

<commit_message>
Actualizacion de Archivos Sprint 3
</commit_message>
<xml_diff>
--- a/Google Drive/04-Sprint 2/Informe de Visualización Vers 1.docx
+++ b/Google Drive/04-Sprint 2/Informe de Visualización Vers 1.docx
@@ -88,12 +88,12 @@
           <wp:inline distB="114300" distT="114300" distL="114300" distR="114300">
             <wp:extent cx="5399730" cy="3060700"/>
             <wp:effectExtent b="0" l="0" r="0" t="0"/>
-            <wp:docPr id="5" name="image7.png"/>
+            <wp:docPr id="5" name="image3.png"/>
             <a:graphic>
               <a:graphicData uri="http://schemas.openxmlformats.org/drawingml/2006/picture">
                 <pic:pic>
                   <pic:nvPicPr>
-                    <pic:cNvPr id="0" name="image7.png"/>
+                    <pic:cNvPr id="0" name="image3.png"/>
                     <pic:cNvPicPr preferRelativeResize="0"/>
                   </pic:nvPicPr>
                   <pic:blipFill>
@@ -458,12 +458,12 @@
           <wp:inline distB="114300" distT="114300" distL="114300" distR="114300">
             <wp:extent cx="5731200" cy="3238500"/>
             <wp:effectExtent b="0" l="0" r="0" t="0"/>
-            <wp:docPr id="4" name="image6.png"/>
+            <wp:docPr id="4" name="image7.png"/>
             <a:graphic>
               <a:graphicData uri="http://schemas.openxmlformats.org/drawingml/2006/picture">
                 <pic:pic>
                   <pic:nvPicPr>
-                    <pic:cNvPr id="0" name="image6.png"/>
+                    <pic:cNvPr id="0" name="image7.png"/>
                     <pic:cNvPicPr preferRelativeResize="0"/>
                   </pic:nvPicPr>
                   <pic:blipFill>
@@ -1296,12 +1296,12 @@
           <wp:inline distB="114300" distT="114300" distL="114300" distR="114300">
             <wp:extent cx="5399730" cy="3048000"/>
             <wp:effectExtent b="0" l="0" r="0" t="0"/>
-            <wp:docPr id="3" name="image4.png"/>
+            <wp:docPr id="3" name="image1.png"/>
             <a:graphic>
               <a:graphicData uri="http://schemas.openxmlformats.org/drawingml/2006/picture">
                 <pic:pic>
                   <pic:nvPicPr>
-                    <pic:cNvPr id="0" name="image4.png"/>
+                    <pic:cNvPr id="0" name="image1.png"/>
                     <pic:cNvPicPr preferRelativeResize="0"/>
                   </pic:nvPicPr>
                   <pic:blipFill>
@@ -1893,12 +1893,12 @@
           <wp:inline distB="114300" distT="114300" distL="114300" distR="114300">
             <wp:extent cx="5399730" cy="3035300"/>
             <wp:effectExtent b="0" l="0" r="0" t="0"/>
-            <wp:docPr id="2" name="image1.png"/>
+            <wp:docPr id="2" name="image4.png"/>
             <a:graphic>
               <a:graphicData uri="http://schemas.openxmlformats.org/drawingml/2006/picture">
                 <pic:pic>
                   <pic:nvPicPr>
-                    <pic:cNvPr id="0" name="image1.png"/>
+                    <pic:cNvPr id="0" name="image4.png"/>
                     <pic:cNvPicPr preferRelativeResize="0"/>
                   </pic:nvPicPr>
                   <pic:blipFill>
@@ -2594,12 +2594,12 @@
           <wp:inline distB="114300" distT="114300" distL="114300" distR="114300">
             <wp:extent cx="5399730" cy="3060700"/>
             <wp:effectExtent b="0" l="0" r="0" t="0"/>
-            <wp:docPr id="6" name="image3.png"/>
+            <wp:docPr id="6" name="image6.png"/>
             <a:graphic>
               <a:graphicData uri="http://schemas.openxmlformats.org/drawingml/2006/picture">
                 <pic:pic>
                   <pic:nvPicPr>
-                    <pic:cNvPr id="0" name="image3.png"/>
+                    <pic:cNvPr id="0" name="image6.png"/>
                     <pic:cNvPicPr preferRelativeResize="0"/>
                   </pic:nvPicPr>
                   <pic:blipFill>
@@ -3268,12 +3268,12 @@
           <wp:inline distB="114300" distT="114300" distL="114300" distR="114300">
             <wp:extent cx="5399730" cy="3073400"/>
             <wp:effectExtent b="0" l="0" r="0" t="0"/>
-            <wp:docPr id="1" name="image5.png"/>
+            <wp:docPr id="1" name="image2.png"/>
             <a:graphic>
               <a:graphicData uri="http://schemas.openxmlformats.org/drawingml/2006/picture">
                 <pic:pic>
                   <pic:nvPicPr>
-                    <pic:cNvPr id="0" name="image5.png"/>
+                    <pic:cNvPr id="0" name="image2.png"/>
                     <pic:cNvPicPr preferRelativeResize="0"/>
                   </pic:nvPicPr>
                   <pic:blipFill>
@@ -3906,12 +3906,12 @@
           <wp:inline distB="114300" distT="114300" distL="114300" distR="114300">
             <wp:extent cx="5399730" cy="3048000"/>
             <wp:effectExtent b="0" l="0" r="0" t="0"/>
-            <wp:docPr id="7" name="image2.png"/>
+            <wp:docPr id="7" name="image5.png"/>
             <a:graphic>
               <a:graphicData uri="http://schemas.openxmlformats.org/drawingml/2006/picture">
                 <pic:pic>
                   <pic:nvPicPr>
-                    <pic:cNvPr id="0" name="image2.png"/>
+                    <pic:cNvPr id="0" name="image5.png"/>
                     <pic:cNvPicPr preferRelativeResize="0"/>
                   </pic:nvPicPr>
                   <pic:blipFill>

</xml_diff>